<commit_message>
aggiunti file png e drawio
</commit_message>
<xml_diff>
--- a/RelazioneGioco.docx
+++ b/RelazioneGioco.docx
@@ -3,15 +3,28 @@
 <w:document xmlns:wpc="http://schemas.microsoft.com/office/word/2010/wordprocessingCanvas" xmlns:cx="http://schemas.microsoft.com/office/drawing/2014/chartex" xmlns:cx1="http://schemas.microsoft.com/office/drawing/2015/9/8/chartex" xmlns:cx2="http://schemas.microsoft.com/office/drawing/2015/10/21/chartex" xmlns:cx3="http://schemas.microsoft.com/office/drawing/2016/5/9/chartex" xmlns:cx4="http://schemas.microsoft.com/office/drawing/2016/5/10/chartex" xmlns:cx5="http://schemas.microsoft.com/office/drawing/2016/5/11/chartex" xmlns:cx6="http://schemas.microsoft.com/office/drawing/2016/5/12/chartex" xmlns:cx7="http://schemas.microsoft.com/office/drawing/2016/5/13/chartex" xmlns:cx8="http://schemas.microsoft.com/office/drawing/2016/5/14/chartex" xmlns:mc="http://schemas.openxmlformats.org/markup-compatibility/2006" xmlns:aink="http://schemas.microsoft.com/office/drawing/2016/ink" xmlns:am3d="http://schemas.microsoft.com/office/drawing/2017/model3d" xmlns:o="urn:schemas-microsoft-com:office:office" xmlns:oel="http://schemas.microsoft.com/office/2019/extlst" xmlns:r="http://schemas.openxmlformats.org/officeDocument/2006/relationships" xmlns:m="http://schemas.openxmlformats.org/officeDocument/2006/math" xmlns:v="urn:schemas-microsoft-com:vml" xmlns:wp14="http://schemas.microsoft.com/office/word/2010/wordprocessingDrawing" xmlns:wp="http://schemas.openxmlformats.org/drawingml/2006/wordprocessingDrawing" xmlns:w10="urn:schemas-microsoft-com:office:word" xmlns:w="http://schemas.openxmlformats.org/wordprocessingml/2006/main" xmlns:w14="http://schemas.microsoft.com/office/word/2010/wordml" xmlns:w15="http://schemas.microsoft.com/office/word/2012/wordml" xmlns:w16cex="http://schemas.microsoft.com/office/word/2018/wordml/cex" xmlns:w16cid="http://schemas.microsoft.com/office/word/2016/wordml/cid" xmlns:w16="http://schemas.microsoft.com/office/word/2018/wordml" xmlns:w16du="http://schemas.microsoft.com/office/word/2023/wordml/word16du" xmlns:w16sdtdh="http://schemas.microsoft.com/office/word/2020/wordml/sdtdatahash" xmlns:w16sdtfl="http://schemas.microsoft.com/office/word/2024/wordml/sdtformatlock" xmlns:w16se="http://schemas.microsoft.com/office/word/2015/wordml/symex" xmlns:wpg="http://schemas.microsoft.com/office/word/2010/wordprocessingGroup" xmlns:wpi="http://schemas.microsoft.com/office/word/2010/wordprocessingInk" xmlns:wne="http://schemas.microsoft.com/office/word/2006/wordml" xmlns:wps="http://schemas.microsoft.com/office/word/2010/wordprocessingShape" mc:Ignorable="w14 w15 w16se w16cid w16 w16cex w16sdtdh w16sdtfl w16du wp14">
   <w:body>
     <w:p>
-      <w:r>
-        <w:t>Il gioco testuale creato in C# ha una storia molto semplice: tu (protagonista) sei un guardiano allo zoo che deve aiutare la gente in una villa magica a risolvere un guaio.</w:t>
+      <w:pPr>
+        <w:pStyle w:val="Titolo1"/>
+        <w:rPr>
+          <w:color w:val="EE0000"/>
+        </w:rPr>
+      </w:pPr>
+      <w:r>
+        <w:rPr>
+          <w:color w:val="EE0000"/>
+        </w:rPr>
+        <w:t>RELAZIONE PROGETTO ESAME PROGRAMMAZIONE OGGETTI</w:t>
       </w:r>
     </w:p>
     <w:p>
       <w:r>
+        <w:t>Il gioco testuale creato in C# ha una storia molto semplice: tu (protagonista) sei un guardiano allo zoo che deve aiutare la gente in una villa magica a risolvere un guaio.</w:t>
+      </w:r>
+    </w:p>
+    <w:p>
+      <w:r>
         <w:t xml:space="preserve">All’interno della villa vi è una Sala Giochi, ma tale Sala Giochi non ha più la corrente per poter funzionare. Ti starai sicuramente chiedendo: “eh un guardiano dello zoo che c’entra con questa storia?”, ebbene l’elettricista ha scoperto che nel Quadro Elettrico c’è una strana creatura, un mostro, il </w:t>
       </w:r>
-      <w:proofErr w:type="spellStart"/>
       <w:r>
         <w:rPr>
           <w:b/>
@@ -19,7 +32,6 @@
         </w:rPr>
         <w:t>TopoDragoElettrico</w:t>
       </w:r>
-      <w:proofErr w:type="spellEnd"/>
       <w:r>
         <w:t>!</w:t>
       </w:r>
@@ -207,7 +219,6 @@
       <w:r>
         <w:t>Al piano terra dovrai parlare con “</w:t>
       </w:r>
-      <w:proofErr w:type="spellStart"/>
       <w:r>
         <w:rPr>
           <w:b/>
@@ -215,7 +226,6 @@
         </w:rPr>
         <w:t>Chillguy</w:t>
       </w:r>
-      <w:proofErr w:type="spellEnd"/>
       <w:r>
         <w:t>”</w:t>
       </w:r>
@@ -277,7 +287,6 @@
       <w:r>
         <w:t>” puoi muoverti per le stanze della villa usando il comando “</w:t>
       </w:r>
-      <w:proofErr w:type="spellStart"/>
       <w:r>
         <w:rPr>
           <w:b/>
@@ -285,7 +294,6 @@
         </w:rPr>
         <w:t>tp</w:t>
       </w:r>
-      <w:proofErr w:type="spellEnd"/>
       <w:r>
         <w:t>”</w:t>
       </w:r>
@@ -763,21 +771,38 @@
         </w:numPr>
       </w:pPr>
       <w:r>
+        <w:lastRenderedPageBreak/>
         <w:t>In quadro elettrico “</w:t>
       </w:r>
       <w:r>
+        <w:rPr>
+          <w:b/>
+          <w:bCs/>
+        </w:rPr>
         <w:t>diamo</w:t>
       </w:r>
       <w:r>
         <w:t>” al “</w:t>
       </w:r>
-      <w:proofErr w:type="spellStart"/>
-      <w:r>
+      <w:r>
+        <w:rPr>
+          <w:b/>
+          <w:bCs/>
+        </w:rPr>
         <w:t>topodragoelettrico</w:t>
       </w:r>
-      <w:proofErr w:type="spellEnd"/>
-      <w:r>
-        <w:t>” la “sfera elettrica”</w:t>
+      <w:r>
+        <w:t>” la “</w:t>
+      </w:r>
+      <w:r>
+        <w:rPr>
+          <w:b/>
+          <w:bCs/>
+        </w:rPr>
+        <w:t>sfera elettrica</w:t>
+      </w:r>
+      <w:r>
+        <w:t>”</w:t>
       </w:r>
     </w:p>
     <w:p>
@@ -789,13 +814,38 @@
         </w:numPr>
       </w:pPr>
       <w:r>
-        <w:t>Ora possiamo aggiustare il quadro elettrico “dando” il “cacciavite” all’”elettricista</w:t>
-      </w:r>
-      <w:proofErr w:type="gramStart"/>
-      <w:r>
-        <w:t>” .</w:t>
-      </w:r>
-      <w:proofErr w:type="gramEnd"/>
+        <w:t>Ora possiamo aggiustare il quadro elettrico “</w:t>
+      </w:r>
+      <w:r>
+        <w:rPr>
+          <w:b/>
+          <w:bCs/>
+        </w:rPr>
+        <w:t>dando</w:t>
+      </w:r>
+      <w:r>
+        <w:t>” il “</w:t>
+      </w:r>
+      <w:r>
+        <w:rPr>
+          <w:b/>
+          <w:bCs/>
+        </w:rPr>
+        <w:t>cacciavite</w:t>
+      </w:r>
+      <w:r>
+        <w:t>” all’”</w:t>
+      </w:r>
+      <w:r>
+        <w:rPr>
+          <w:b/>
+          <w:bCs/>
+        </w:rPr>
+        <w:t>elettricista</w:t>
+      </w:r>
+      <w:r>
+        <w:t>”.</w:t>
+      </w:r>
     </w:p>
     <w:p>
       <w:pPr>
@@ -807,16 +857,18 @@
       </w:r>
     </w:p>
     <w:p>
+      <w:pPr>
+        <w:spacing w:line="480" w:lineRule="auto"/>
+      </w:pPr>
       <w:r>
         <w:rPr>
           <w:noProof/>
         </w:rPr>
-        <w:lastRenderedPageBreak/>
         <w:drawing>
-          <wp:inline distT="0" distB="0" distL="0" distR="0" wp14:anchorId="79B6BC22" wp14:editId="2F971EBB">
-            <wp:extent cx="5943600" cy="9067800"/>
-            <wp:effectExtent l="0" t="0" r="0" b="0"/>
-            <wp:docPr id="587347604" name="Immagine 1"/>
+          <wp:inline distT="0" distB="0" distL="0" distR="0" wp14:anchorId="13EFF700" wp14:editId="0F0CF8D7">
+            <wp:extent cx="6286437" cy="3916680"/>
+            <wp:effectExtent l="0" t="0" r="635" b="7620"/>
+            <wp:docPr id="626554674" name="Immagine 2"/>
             <wp:cNvGraphicFramePr>
               <a:graphicFrameLocks xmlns:a="http://schemas.openxmlformats.org/drawingml/2006/main" noChangeAspect="1"/>
             </wp:cNvGraphicFramePr>
@@ -824,13 +876,13 @@
               <a:graphicData uri="http://schemas.openxmlformats.org/drawingml/2006/picture">
                 <pic:pic xmlns:pic="http://schemas.openxmlformats.org/drawingml/2006/picture">
                   <pic:nvPicPr>
-                    <pic:cNvPr id="0" name="Picture 1"/>
+                    <pic:cNvPr id="0" name="Picture 2"/>
                     <pic:cNvPicPr>
                       <a:picLocks noChangeAspect="1" noChangeArrowheads="1"/>
                     </pic:cNvPicPr>
                   </pic:nvPicPr>
                   <pic:blipFill>
-                    <a:blip r:embed="rId5" cstate="print">
+                    <a:blip r:embed="rId5">
                       <a:extLst>
                         <a:ext uri="{28A0092B-C50C-407E-A947-70E740481C1C}">
                           <a14:useLocalDpi xmlns:a14="http://schemas.microsoft.com/office/drawing/2010/main" val="0"/>
@@ -845,7 +897,7 @@
                   <pic:spPr bwMode="auto">
                     <a:xfrm>
                       <a:off x="0" y="0"/>
-                      <a:ext cx="5943600" cy="9067800"/>
+                      <a:ext cx="6295695" cy="3922448"/>
                     </a:xfrm>
                     <a:prstGeom prst="rect">
                       <a:avLst/>
@@ -860,6 +912,74 @@
             </a:graphic>
           </wp:inline>
         </w:drawing>
+      </w:r>
+    </w:p>
+    <w:p>
+      <w:pPr>
+        <w:spacing w:line="480" w:lineRule="auto"/>
+      </w:pPr>
+      <w:r>
+        <w:t>Mappa del gioco (i passaggi scritti vicino indicano cosa bisogna usare per arrivare in quel punto)</w:t>
+      </w:r>
+    </w:p>
+    <w:p>
+      <w:r>
+        <w:rPr>
+          <w:noProof/>
+        </w:rPr>
+        <w:lastRenderedPageBreak/>
+        <w:drawing>
+          <wp:inline distT="0" distB="0" distL="0" distR="0" wp14:anchorId="79B6BC22" wp14:editId="319E4A5E">
+            <wp:extent cx="5943600" cy="6962413"/>
+            <wp:effectExtent l="0" t="0" r="0" b="0"/>
+            <wp:docPr id="587347604" name="Immagine 1"/>
+            <wp:cNvGraphicFramePr>
+              <a:graphicFrameLocks xmlns:a="http://schemas.openxmlformats.org/drawingml/2006/main" noChangeAspect="1"/>
+            </wp:cNvGraphicFramePr>
+            <a:graphic xmlns:a="http://schemas.openxmlformats.org/drawingml/2006/main">
+              <a:graphicData uri="http://schemas.openxmlformats.org/drawingml/2006/picture">
+                <pic:pic xmlns:pic="http://schemas.openxmlformats.org/drawingml/2006/picture">
+                  <pic:nvPicPr>
+                    <pic:cNvPr id="587347604" name="Immagine 1"/>
+                    <pic:cNvPicPr>
+                      <a:picLocks noChangeAspect="1" noChangeArrowheads="1"/>
+                    </pic:cNvPicPr>
+                  </pic:nvPicPr>
+                  <pic:blipFill>
+                    <a:blip r:embed="rId6" cstate="print">
+                      <a:extLst>
+                        <a:ext uri="{28A0092B-C50C-407E-A947-70E740481C1C}">
+                          <a14:useLocalDpi xmlns:a14="http://schemas.microsoft.com/office/drawing/2010/main" val="0"/>
+                        </a:ext>
+                      </a:extLst>
+                    </a:blip>
+                    <a:stretch>
+                      <a:fillRect/>
+                    </a:stretch>
+                  </pic:blipFill>
+                  <pic:spPr bwMode="auto">
+                    <a:xfrm>
+                      <a:off x="0" y="0"/>
+                      <a:ext cx="5943600" cy="6962413"/>
+                    </a:xfrm>
+                    <a:prstGeom prst="rect">
+                      <a:avLst/>
+                    </a:prstGeom>
+                    <a:noFill/>
+                    <a:ln>
+                      <a:noFill/>
+                    </a:ln>
+                  </pic:spPr>
+                </pic:pic>
+              </a:graphicData>
+            </a:graphic>
+          </wp:inline>
+        </w:drawing>
+      </w:r>
+    </w:p>
+    <w:p>
+      <w:r>
+        <w:t>Diagramma classi</w:t>
       </w:r>
     </w:p>
     <w:sectPr>
@@ -1595,6 +1715,7 @@
   <w:style w:type="character" w:default="1" w:styleId="Carpredefinitoparagrafo">
     <w:name w:val="Default Paragraph Font"/>
     <w:uiPriority w:val="1"/>
+    <w:semiHidden/>
     <w:unhideWhenUsed/>
   </w:style>
   <w:style w:type="table" w:default="1" w:styleId="Tabellanormale">

</xml_diff>